<commit_message>
updated document with data colume screenshots
</commit_message>
<xml_diff>
--- a/ETL_Project_Report - SpotifyCharts.docx
+++ b/ETL_Project_Report - SpotifyCharts.docx
@@ -92,24 +92,12 @@
     </w:p>
     <w:p>
       <w:r>
-        <w:t xml:space="preserve">As the music industry becomes more and more data driven its critical to understand the top charts and the </w:t>
-      </w:r>
-      <w:r>
-        <w:t>trends</w:t>
-      </w:r>
-      <w:r>
-        <w:t xml:space="preserve"> to get insights on what kind of music do people like. Here we analyze the popularity aspect of songs. To understand what really makes a song likeable to the masses, I have selected a project to use Data Visualization to find patterns.</w:t>
-      </w:r>
-    </w:p>
-    <w:p>
-      <w:r>
-        <w:t xml:space="preserve">In this ETL </w:t>
-      </w:r>
-      <w:r>
-        <w:t>(Extract</w:t>
-      </w:r>
-      <w:r>
-        <w:t>, Transform, Load), merge &amp; visualize project, I will read top music charts dataset, analyze and visualize them using a Python.</w:t>
+        <w:t>As the music industry becomes more and more data driven its critical to understand the top charts and the trends to get insights on what kind of music do people like. Here we analyze the popularity aspect of songs. To understand what really makes a song likeable to the masses, I have selected a project to use Data Visualization to find patterns.</w:t>
+      </w:r>
+    </w:p>
+    <w:p>
+      <w:r>
+        <w:t>In this ETL (Extract, Transform, Load), merge &amp; visualize project, I will read top music charts dataset, analyze and visualize them using a Python.</w:t>
       </w:r>
     </w:p>
     <w:p/>
@@ -168,19 +156,7 @@
     </w:p>
     <w:p>
       <w:r>
-        <w:t xml:space="preserve">Get Spotify data from </w:t>
-      </w:r>
-      <w:r>
-        <w:t>different</w:t>
-      </w:r>
-      <w:r>
-        <w:t xml:space="preserve"> </w:t>
-      </w:r>
-      <w:r>
-        <w:t>variety</w:t>
-      </w:r>
-      <w:r>
-        <w:t xml:space="preserve"> of source such APIs, Web-scraping and Google-Scholar data-sets</w:t>
+        <w:t>Get Spotify data from different variety of source such APIs, Web-scraping and Google-Scholar data-sets</w:t>
       </w:r>
     </w:p>
     <w:p>
@@ -190,24 +166,12 @@
     </w:p>
     <w:p>
       <w:r>
-        <w:t xml:space="preserve">Once I have identified the </w:t>
-      </w:r>
-      <w:r>
-        <w:t>datasets, I</w:t>
-      </w:r>
-      <w:r>
-        <w:t xml:space="preserve"> will perform ETL on the data and document the following within the jpynb.</w:t>
-      </w:r>
-    </w:p>
-    <w:p>
-      <w:r>
-        <w:t xml:space="preserve">The type of transformation needed for this data (cleaning, joining, filtering, aggregating, </w:t>
-      </w:r>
-      <w:r>
-        <w:t>etc.</w:t>
-      </w:r>
-      <w:r>
-        <w:t>).</w:t>
+        <w:t>Once I have identified the datasets, I will perform ETL on the data and document the following within the jpynb.</w:t>
+      </w:r>
+    </w:p>
+    <w:p>
+      <w:r>
+        <w:t>The type of transformation needed for this data (cleaning, joining, filtering, aggregating, etc.).</w:t>
       </w:r>
     </w:p>
     <w:p>
@@ -311,10 +275,10 @@
             <v:path o:extrusionok="f" gradientshapeok="t" o:connecttype="rect"/>
             <o:lock v:ext="edit" aspectratio="t"/>
           </v:shapetype>
-          <v:shape id="_x0000_i1031" type="#_x0000_t75" style="width:75.5pt;height:49pt" o:ole="">
+          <v:shape id="_x0000_i1025" type="#_x0000_t75" style="width:75.5pt;height:49pt" o:ole="">
             <v:imagedata r:id="rId6" o:title=""/>
           </v:shape>
-          <o:OLEObject Type="Embed" ProgID="AcroExch.Document.DC" ShapeID="_x0000_i1031" DrawAspect="Icon" ObjectID="_1644158188" r:id="rId7"/>
+          <o:OLEObject Type="Embed" ProgID="AcroExch.Document.DC" ShapeID="_x0000_i1025" DrawAspect="Icon" ObjectID="_1644163449" r:id="rId7"/>
         </w:object>
       </w:r>
     </w:p>
@@ -3136,16 +3100,45 @@
           <w:szCs w:val="16"/>
         </w:rPr>
       </w:pPr>
+    </w:p>
+    <w:p>
+      <w:pPr>
+        <w:rPr>
+          <w:rFonts w:ascii="Microsoft Sans Serif" w:hAnsi="Microsoft Sans Serif" w:cs="Microsoft Sans Serif"/>
+          <w:noProof/>
+          <w:sz w:val="16"/>
+          <w:szCs w:val="16"/>
+        </w:rPr>
+      </w:pPr>
+      <w:r>
+        <w:rPr>
+          <w:rFonts w:ascii="Microsoft Sans Serif" w:hAnsi="Microsoft Sans Serif" w:cs="Microsoft Sans Serif"/>
+          <w:noProof/>
+          <w:sz w:val="16"/>
+          <w:szCs w:val="16"/>
+        </w:rPr>
+        <w:t>Data Volume loaded:</w:t>
+      </w:r>
+    </w:p>
+    <w:p>
+      <w:pPr>
+        <w:rPr>
+          <w:rFonts w:ascii="Microsoft Sans Serif" w:hAnsi="Microsoft Sans Serif" w:cs="Microsoft Sans Serif"/>
+          <w:noProof/>
+          <w:sz w:val="16"/>
+          <w:szCs w:val="16"/>
+        </w:rPr>
+      </w:pPr>
       <w:r>
         <w:rPr>
           <w:noProof/>
         </w:rPr>
         <w:lastRenderedPageBreak/>
         <w:drawing>
-          <wp:inline distT="0" distB="0" distL="0" distR="0" wp14:anchorId="457AF99A" wp14:editId="345E79A8">
-            <wp:extent cx="5943600" cy="3195955"/>
-            <wp:effectExtent l="0" t="0" r="0" b="4445"/>
-            <wp:docPr id="7" name="Picture 7"/>
+          <wp:inline distT="0" distB="0" distL="0" distR="0" wp14:anchorId="20DD9708" wp14:editId="0C405FDA">
+            <wp:extent cx="5876925" cy="5438775"/>
+            <wp:effectExtent l="0" t="0" r="9525" b="9525"/>
+            <wp:docPr id="3" name="Picture 3"/>
             <wp:cNvGraphicFramePr>
               <a:graphicFrameLocks xmlns:a="http://schemas.openxmlformats.org/drawingml/2006/main" noChangeAspect="1"/>
             </wp:cNvGraphicFramePr>
@@ -3165,7 +3158,7 @@
                   <pic:spPr>
                     <a:xfrm>
                       <a:off x="0" y="0"/>
-                      <a:ext cx="5943600" cy="3195955"/>
+                      <a:ext cx="5876925" cy="5438775"/>
                     </a:xfrm>
                     <a:prstGeom prst="rect">
                       <a:avLst/>
@@ -3187,15 +3180,26 @@
           <w:szCs w:val="16"/>
         </w:rPr>
       </w:pPr>
-      <w:r>
-        <w:rPr>
-          <w:noProof/>
-        </w:rPr>
+    </w:p>
+    <w:p>
+      <w:pPr>
+        <w:rPr>
+          <w:rFonts w:ascii="Microsoft Sans Serif" w:hAnsi="Microsoft Sans Serif" w:cs="Microsoft Sans Serif"/>
+          <w:noProof/>
+          <w:sz w:val="16"/>
+          <w:szCs w:val="16"/>
+        </w:rPr>
+      </w:pPr>
+      <w:r>
+        <w:rPr>
+          <w:noProof/>
+        </w:rPr>
+        <w:lastRenderedPageBreak/>
         <w:drawing>
-          <wp:inline distT="0" distB="0" distL="0" distR="0" wp14:anchorId="2CC800F3" wp14:editId="481FAF14">
-            <wp:extent cx="5943600" cy="2774315"/>
-            <wp:effectExtent l="0" t="0" r="0" b="6985"/>
-            <wp:docPr id="8" name="Picture 8"/>
+          <wp:inline distT="0" distB="0" distL="0" distR="0" wp14:anchorId="370A4C17" wp14:editId="04C7246D">
+            <wp:extent cx="5629275" cy="5648325"/>
+            <wp:effectExtent l="0" t="0" r="9525" b="9525"/>
+            <wp:docPr id="11" name="Picture 11"/>
             <wp:cNvGraphicFramePr>
               <a:graphicFrameLocks xmlns:a="http://schemas.openxmlformats.org/drawingml/2006/main" noChangeAspect="1"/>
             </wp:cNvGraphicFramePr>
@@ -3215,7 +3219,7 @@
                   <pic:spPr>
                     <a:xfrm>
                       <a:off x="0" y="0"/>
-                      <a:ext cx="5943600" cy="2774315"/>
+                      <a:ext cx="5629275" cy="5648325"/>
                     </a:xfrm>
                     <a:prstGeom prst="rect">
                       <a:avLst/>
@@ -3227,25 +3231,28 @@
           </wp:inline>
         </w:drawing>
       </w:r>
-    </w:p>
-    <w:p>
-      <w:pPr>
-        <w:rPr>
-          <w:rFonts w:ascii="Microsoft Sans Serif" w:hAnsi="Microsoft Sans Serif" w:cs="Microsoft Sans Serif"/>
-          <w:noProof/>
-          <w:sz w:val="16"/>
-          <w:szCs w:val="16"/>
-        </w:rPr>
-      </w:pPr>
-      <w:r>
-        <w:rPr>
-          <w:noProof/>
-        </w:rPr>
+      <w:bookmarkStart w:id="0" w:name="_GoBack"/>
+      <w:bookmarkEnd w:id="0"/>
+    </w:p>
+    <w:p>
+      <w:pPr>
+        <w:rPr>
+          <w:rFonts w:ascii="Microsoft Sans Serif" w:hAnsi="Microsoft Sans Serif" w:cs="Microsoft Sans Serif"/>
+          <w:noProof/>
+          <w:sz w:val="16"/>
+          <w:szCs w:val="16"/>
+        </w:rPr>
+      </w:pPr>
+      <w:r>
+        <w:rPr>
+          <w:noProof/>
+        </w:rPr>
+        <w:lastRenderedPageBreak/>
         <w:drawing>
-          <wp:inline distT="0" distB="0" distL="0" distR="0" wp14:anchorId="4749EBA1" wp14:editId="7F3C1CEE">
-            <wp:extent cx="5943600" cy="1593215"/>
-            <wp:effectExtent l="0" t="0" r="0" b="6985"/>
-            <wp:docPr id="9" name="Picture 9"/>
+          <wp:inline distT="0" distB="0" distL="0" distR="0" wp14:anchorId="457AF99A" wp14:editId="345E79A8">
+            <wp:extent cx="5943600" cy="3195955"/>
+            <wp:effectExtent l="0" t="0" r="0" b="4445"/>
+            <wp:docPr id="7" name="Picture 7"/>
             <wp:cNvGraphicFramePr>
               <a:graphicFrameLocks xmlns:a="http://schemas.openxmlformats.org/drawingml/2006/main" noChangeAspect="1"/>
             </wp:cNvGraphicFramePr>
@@ -3265,7 +3272,7 @@
                   <pic:spPr>
                     <a:xfrm>
                       <a:off x="0" y="0"/>
-                      <a:ext cx="5943600" cy="1593215"/>
+                      <a:ext cx="5943600" cy="3195955"/>
                     </a:xfrm>
                     <a:prstGeom prst="rect">
                       <a:avLst/>
@@ -3287,26 +3294,15 @@
           <w:szCs w:val="16"/>
         </w:rPr>
       </w:pPr>
-    </w:p>
-    <w:p>
-      <w:pPr>
-        <w:rPr>
-          <w:rFonts w:ascii="Microsoft Sans Serif" w:hAnsi="Microsoft Sans Serif" w:cs="Microsoft Sans Serif"/>
-          <w:noProof/>
-          <w:sz w:val="16"/>
-          <w:szCs w:val="16"/>
-        </w:rPr>
-      </w:pPr>
-      <w:r>
-        <w:rPr>
-          <w:noProof/>
-        </w:rPr>
-        <w:lastRenderedPageBreak/>
+      <w:r>
+        <w:rPr>
+          <w:noProof/>
+        </w:rPr>
         <w:drawing>
-          <wp:inline distT="0" distB="0" distL="0" distR="0" wp14:anchorId="29AF3218" wp14:editId="602F5F7F">
-            <wp:extent cx="5943600" cy="1559560"/>
-            <wp:effectExtent l="0" t="0" r="0" b="2540"/>
-            <wp:docPr id="10" name="Picture 10"/>
+          <wp:inline distT="0" distB="0" distL="0" distR="0" wp14:anchorId="2CC800F3" wp14:editId="481FAF14">
+            <wp:extent cx="5943600" cy="2774315"/>
+            <wp:effectExtent l="0" t="0" r="0" b="6985"/>
+            <wp:docPr id="8" name="Picture 8"/>
             <wp:cNvGraphicFramePr>
               <a:graphicFrameLocks xmlns:a="http://schemas.openxmlformats.org/drawingml/2006/main" noChangeAspect="1"/>
             </wp:cNvGraphicFramePr>
@@ -3326,6 +3322,117 @@
                   <pic:spPr>
                     <a:xfrm>
                       <a:off x="0" y="0"/>
+                      <a:ext cx="5943600" cy="2774315"/>
+                    </a:xfrm>
+                    <a:prstGeom prst="rect">
+                      <a:avLst/>
+                    </a:prstGeom>
+                  </pic:spPr>
+                </pic:pic>
+              </a:graphicData>
+            </a:graphic>
+          </wp:inline>
+        </w:drawing>
+      </w:r>
+    </w:p>
+    <w:p>
+      <w:pPr>
+        <w:rPr>
+          <w:rFonts w:ascii="Microsoft Sans Serif" w:hAnsi="Microsoft Sans Serif" w:cs="Microsoft Sans Serif"/>
+          <w:noProof/>
+          <w:sz w:val="16"/>
+          <w:szCs w:val="16"/>
+        </w:rPr>
+      </w:pPr>
+      <w:r>
+        <w:rPr>
+          <w:noProof/>
+        </w:rPr>
+        <w:drawing>
+          <wp:inline distT="0" distB="0" distL="0" distR="0" wp14:anchorId="4749EBA1" wp14:editId="7F3C1CEE">
+            <wp:extent cx="5943600" cy="1593215"/>
+            <wp:effectExtent l="0" t="0" r="0" b="6985"/>
+            <wp:docPr id="9" name="Picture 9"/>
+            <wp:cNvGraphicFramePr>
+              <a:graphicFrameLocks xmlns:a="http://schemas.openxmlformats.org/drawingml/2006/main" noChangeAspect="1"/>
+            </wp:cNvGraphicFramePr>
+            <a:graphic xmlns:a="http://schemas.openxmlformats.org/drawingml/2006/main">
+              <a:graphicData uri="http://schemas.openxmlformats.org/drawingml/2006/picture">
+                <pic:pic xmlns:pic="http://schemas.openxmlformats.org/drawingml/2006/picture">
+                  <pic:nvPicPr>
+                    <pic:cNvPr id="1" name=""/>
+                    <pic:cNvPicPr/>
+                  </pic:nvPicPr>
+                  <pic:blipFill>
+                    <a:blip r:embed="rId13"/>
+                    <a:stretch>
+                      <a:fillRect/>
+                    </a:stretch>
+                  </pic:blipFill>
+                  <pic:spPr>
+                    <a:xfrm>
+                      <a:off x="0" y="0"/>
+                      <a:ext cx="5943600" cy="1593215"/>
+                    </a:xfrm>
+                    <a:prstGeom prst="rect">
+                      <a:avLst/>
+                    </a:prstGeom>
+                  </pic:spPr>
+                </pic:pic>
+              </a:graphicData>
+            </a:graphic>
+          </wp:inline>
+        </w:drawing>
+      </w:r>
+    </w:p>
+    <w:p>
+      <w:pPr>
+        <w:rPr>
+          <w:rFonts w:ascii="Microsoft Sans Serif" w:hAnsi="Microsoft Sans Serif" w:cs="Microsoft Sans Serif"/>
+          <w:noProof/>
+          <w:sz w:val="16"/>
+          <w:szCs w:val="16"/>
+        </w:rPr>
+      </w:pPr>
+    </w:p>
+    <w:p>
+      <w:pPr>
+        <w:rPr>
+          <w:rFonts w:ascii="Microsoft Sans Serif" w:hAnsi="Microsoft Sans Serif" w:cs="Microsoft Sans Serif"/>
+          <w:noProof/>
+          <w:sz w:val="16"/>
+          <w:szCs w:val="16"/>
+        </w:rPr>
+      </w:pPr>
+      <w:r>
+        <w:rPr>
+          <w:noProof/>
+        </w:rPr>
+        <w:lastRenderedPageBreak/>
+        <w:drawing>
+          <wp:inline distT="0" distB="0" distL="0" distR="0" wp14:anchorId="29AF3218" wp14:editId="602F5F7F">
+            <wp:extent cx="5943600" cy="1559560"/>
+            <wp:effectExtent l="0" t="0" r="0" b="2540"/>
+            <wp:docPr id="10" name="Picture 10"/>
+            <wp:cNvGraphicFramePr>
+              <a:graphicFrameLocks xmlns:a="http://schemas.openxmlformats.org/drawingml/2006/main" noChangeAspect="1"/>
+            </wp:cNvGraphicFramePr>
+            <a:graphic xmlns:a="http://schemas.openxmlformats.org/drawingml/2006/main">
+              <a:graphicData uri="http://schemas.openxmlformats.org/drawingml/2006/picture">
+                <pic:pic xmlns:pic="http://schemas.openxmlformats.org/drawingml/2006/picture">
+                  <pic:nvPicPr>
+                    <pic:cNvPr id="1" name=""/>
+                    <pic:cNvPicPr/>
+                  </pic:nvPicPr>
+                  <pic:blipFill>
+                    <a:blip r:embed="rId14"/>
+                    <a:stretch>
+                      <a:fillRect/>
+                    </a:stretch>
+                  </pic:blipFill>
+                  <pic:spPr>
+                    <a:xfrm>
+                      <a:off x="0" y="0"/>
                       <a:ext cx="5943600" cy="1559560"/>
                     </a:xfrm>
                     <a:prstGeom prst="rect">
@@ -3348,8 +3455,6 @@
           <w:szCs w:val="16"/>
         </w:rPr>
       </w:pPr>
-      <w:bookmarkStart w:id="0" w:name="_GoBack"/>
-      <w:bookmarkEnd w:id="0"/>
     </w:p>
     <w:p>
       <w:r>
@@ -3374,7 +3479,7 @@
                     </pic:cNvPicPr>
                   </pic:nvPicPr>
                   <pic:blipFill>
-                    <a:blip r:embed="rId13">
+                    <a:blip r:embed="rId15">
                       <a:extLst>
                         <a:ext uri="{28A0092B-C50C-407E-A947-70E740481C1C}">
                           <a14:useLocalDpi xmlns:a14="http://schemas.microsoft.com/office/drawing/2010/main" val="0"/>
@@ -3433,7 +3538,7 @@
                     </pic:cNvPicPr>
                   </pic:nvPicPr>
                   <pic:blipFill>
-                    <a:blip r:embed="rId14">
+                    <a:blip r:embed="rId16">
                       <a:extLst>
                         <a:ext uri="{28A0092B-C50C-407E-A947-70E740481C1C}">
                           <a14:useLocalDpi xmlns:a14="http://schemas.microsoft.com/office/drawing/2010/main" val="0"/>

</xml_diff>